<commit_message>
Documentação para entregar segunda
Faltando colocar o diagrama de classes dentro do arquivo e fazer a parte "resumo"/"abstract"
</commit_message>
<xml_diff>
--- a/Documentação/Requisitos FUNCIONAIS.docx
+++ b/Documentação/Requisitos FUNCIONAIS.docx
@@ -63,6 +63,13 @@
         </w:rPr>
         <w:t>O software será capaz de registrar um novo produto inserindo os seus dados, por exemplo chegou um novo shampoo na farmácia aí ele será adicionado ao sistema.</w:t>
       </w:r>
+      <w:r>
+        <w:rPr>
+          <w:rFonts w:ascii="Arial" w:hAnsi="Arial" w:cs="Arial"/>
+          <w:sz w:val="32"/>
+        </w:rPr>
+        <w:t xml:space="preserve"> Isso ocorrerá quando o produto for novo na farmácia.</w:t>
+      </w:r>
     </w:p>
     <w:p>
       <w:pPr>
@@ -301,22 +308,6 @@
     </w:p>
     <w:p>
       <w:pPr>
-        <w:ind w:left="360"/>
-        <w:rPr>
-          <w:rFonts w:ascii="Arial" w:hAnsi="Arial" w:cs="Arial"/>
-          <w:sz w:val="32"/>
-        </w:rPr>
-      </w:pPr>
-      <w:r>
-        <w:rPr>
-          <w:rFonts w:ascii="Arial" w:hAnsi="Arial" w:cs="Arial"/>
-          <w:sz w:val="32"/>
-        </w:rPr>
-        <w:t>Requisitos NÃO FUNCIONAIS:</w:t>
-      </w:r>
-    </w:p>
-    <w:p>
-      <w:pPr>
         <w:pStyle w:val="PargrafodaLista"/>
         <w:numPr>
           <w:ilvl w:val="0"/>
@@ -332,81 +323,45 @@
           <w:rFonts w:ascii="Arial" w:hAnsi="Arial" w:cs="Arial"/>
           <w:sz w:val="32"/>
         </w:rPr>
-        <w:t>Interface gráfica para o gerenciamento</w:t>
-      </w:r>
-    </w:p>
-    <w:p>
-      <w:pPr>
-        <w:pStyle w:val="PargrafodaLista"/>
-        <w:numPr>
-          <w:ilvl w:val="1"/>
-          <w:numId w:val="1"/>
-        </w:numPr>
-        <w:rPr>
-          <w:rFonts w:ascii="Arial" w:hAnsi="Arial" w:cs="Arial"/>
-          <w:sz w:val="32"/>
-        </w:rPr>
-      </w:pPr>
+        <w:t xml:space="preserve">Caso o produto não esteja cadastrado no estoque no momento do registro de entrada o sistema orientara </w:t>
+      </w:r>
       <w:r>
         <w:rPr>
           <w:rFonts w:ascii="Arial" w:hAnsi="Arial" w:cs="Arial"/>
           <w:sz w:val="32"/>
         </w:rPr>
         <w:lastRenderedPageBreak/>
-        <w:t>Interface para o manuseio do software de uma maneira mais fácil e intuitiva</w:t>
-      </w:r>
-    </w:p>
-    <w:p>
-      <w:pPr>
-        <w:pStyle w:val="PargrafodaLista"/>
-        <w:numPr>
-          <w:ilvl w:val="0"/>
-          <w:numId w:val="1"/>
-        </w:numPr>
-        <w:rPr>
-          <w:rFonts w:ascii="Arial" w:hAnsi="Arial" w:cs="Arial"/>
-          <w:sz w:val="32"/>
-        </w:rPr>
-      </w:pPr>
-      <w:r>
-        <w:rPr>
-          <w:rFonts w:ascii="Arial" w:hAnsi="Arial" w:cs="Arial"/>
-          <w:sz w:val="32"/>
-        </w:rPr>
-        <w:t>Segurança do sistema</w:t>
-      </w:r>
-    </w:p>
-    <w:p>
-      <w:pPr>
-        <w:pStyle w:val="PargrafodaLista"/>
-        <w:numPr>
-          <w:ilvl w:val="1"/>
-          <w:numId w:val="1"/>
-        </w:numPr>
-        <w:rPr>
-          <w:rFonts w:ascii="Arial" w:hAnsi="Arial" w:cs="Arial"/>
-          <w:sz w:val="32"/>
-        </w:rPr>
-      </w:pPr>
-      <w:r>
-        <w:rPr>
-          <w:rFonts w:ascii="Arial" w:hAnsi="Arial" w:cs="Arial"/>
-          <w:sz w:val="32"/>
-        </w:rPr>
-        <w:t xml:space="preserve">Segurança que só que está </w:t>
-      </w:r>
-      <w:r>
-        <w:rPr>
-          <w:rFonts w:ascii="Arial" w:hAnsi="Arial" w:cs="Arial"/>
-          <w:sz w:val="32"/>
-        </w:rPr>
-        <w:t>na rede interna</w:t>
-      </w:r>
+        <w:t>para o cadastro do produto e após isso fazer o registro do produto.</w:t>
+      </w:r>
+    </w:p>
+    <w:p>
+      <w:pPr>
+        <w:rPr>
+          <w:rFonts w:ascii="Arial" w:hAnsi="Arial" w:cs="Arial"/>
+          <w:sz w:val="32"/>
+        </w:rPr>
+      </w:pPr>
       <w:bookmarkStart w:id="0" w:name="_GoBack"/>
       <w:bookmarkEnd w:id="0"/>
     </w:p>
     <w:p>
       <w:pPr>
+        <w:ind w:left="360"/>
+        <w:rPr>
+          <w:rFonts w:ascii="Arial" w:hAnsi="Arial" w:cs="Arial"/>
+          <w:sz w:val="32"/>
+        </w:rPr>
+      </w:pPr>
+      <w:r>
+        <w:rPr>
+          <w:rFonts w:ascii="Arial" w:hAnsi="Arial" w:cs="Arial"/>
+          <w:sz w:val="32"/>
+        </w:rPr>
+        <w:t>Requisitos NÃO FUNCIONAIS:</w:t>
+      </w:r>
+    </w:p>
+    <w:p>
+      <w:pPr>
         <w:pStyle w:val="PargrafodaLista"/>
         <w:numPr>
           <w:ilvl w:val="0"/>
@@ -422,8 +377,108 @@
           <w:rFonts w:ascii="Arial" w:hAnsi="Arial" w:cs="Arial"/>
           <w:sz w:val="32"/>
         </w:rPr>
-        <w:t xml:space="preserve">Persistência de dados em arquivos </w:t>
-      </w:r>
+        <w:t>Interface gráfica para o gerenciamento</w:t>
+      </w:r>
+    </w:p>
+    <w:p>
+      <w:pPr>
+        <w:pStyle w:val="PargrafodaLista"/>
+        <w:numPr>
+          <w:ilvl w:val="1"/>
+          <w:numId w:val="1"/>
+        </w:numPr>
+        <w:rPr>
+          <w:rFonts w:ascii="Arial" w:hAnsi="Arial" w:cs="Arial"/>
+          <w:sz w:val="32"/>
+        </w:rPr>
+      </w:pPr>
+      <w:r>
+        <w:rPr>
+          <w:rFonts w:ascii="Arial" w:hAnsi="Arial" w:cs="Arial"/>
+          <w:sz w:val="32"/>
+        </w:rPr>
+        <w:t>Interface para o manuseio do software de uma maneira mais fácil e intuitiva</w:t>
+      </w:r>
+    </w:p>
+    <w:p>
+      <w:pPr>
+        <w:pStyle w:val="PargrafodaLista"/>
+        <w:numPr>
+          <w:ilvl w:val="0"/>
+          <w:numId w:val="1"/>
+        </w:numPr>
+        <w:rPr>
+          <w:rFonts w:ascii="Arial" w:hAnsi="Arial" w:cs="Arial"/>
+          <w:sz w:val="32"/>
+        </w:rPr>
+      </w:pPr>
+      <w:r>
+        <w:rPr>
+          <w:rFonts w:ascii="Arial" w:hAnsi="Arial" w:cs="Arial"/>
+          <w:sz w:val="32"/>
+        </w:rPr>
+        <w:t>Segurança do sistema</w:t>
+      </w:r>
+    </w:p>
+    <w:p>
+      <w:pPr>
+        <w:pStyle w:val="PargrafodaLista"/>
+        <w:numPr>
+          <w:ilvl w:val="1"/>
+          <w:numId w:val="1"/>
+        </w:numPr>
+        <w:rPr>
+          <w:rFonts w:ascii="Arial" w:hAnsi="Arial" w:cs="Arial"/>
+          <w:sz w:val="32"/>
+        </w:rPr>
+      </w:pPr>
+      <w:r>
+        <w:rPr>
+          <w:rFonts w:ascii="Arial" w:hAnsi="Arial" w:cs="Arial"/>
+          <w:sz w:val="32"/>
+        </w:rPr>
+        <w:t xml:space="preserve">Segurança que só que está </w:t>
+      </w:r>
+      <w:r>
+        <w:rPr>
+          <w:rFonts w:ascii="Arial" w:hAnsi="Arial" w:cs="Arial"/>
+          <w:sz w:val="32"/>
+        </w:rPr>
+        <w:t>na rede interna</w:t>
+      </w:r>
+    </w:p>
+    <w:p>
+      <w:pPr>
+        <w:pStyle w:val="PargrafodaLista"/>
+        <w:numPr>
+          <w:ilvl w:val="0"/>
+          <w:numId w:val="1"/>
+        </w:numPr>
+        <w:rPr>
+          <w:rFonts w:ascii="Arial" w:hAnsi="Arial" w:cs="Arial"/>
+          <w:sz w:val="32"/>
+        </w:rPr>
+      </w:pPr>
+      <w:r>
+        <w:rPr>
+          <w:rFonts w:ascii="Arial" w:hAnsi="Arial" w:cs="Arial"/>
+          <w:sz w:val="32"/>
+        </w:rPr>
+        <w:t>Persistência de dados em arquivos</w:t>
+      </w:r>
+    </w:p>
+    <w:p>
+      <w:pPr>
+        <w:pStyle w:val="PargrafodaLista"/>
+        <w:numPr>
+          <w:ilvl w:val="0"/>
+          <w:numId w:val="1"/>
+        </w:numPr>
+        <w:rPr>
+          <w:rFonts w:ascii="Arial" w:hAnsi="Arial" w:cs="Arial"/>
+          <w:sz w:val="32"/>
+        </w:rPr>
+      </w:pPr>
     </w:p>
     <w:sectPr>
       <w:pgSz w:w="11906" w:h="16838"/>
@@ -991,6 +1046,25 @@
       <w:contextualSpacing/>
     </w:pPr>
   </w:style>
+  <w:style w:type="paragraph" w:customStyle="1" w:styleId="Author">
+    <w:name w:val="Author"/>
+    <w:basedOn w:val="Normal"/>
+    <w:rsid w:val="00F60079"/>
+    <w:pPr>
+      <w:tabs>
+        <w:tab w:val="left" w:pos="720"/>
+      </w:tabs>
+      <w:spacing w:before="240" w:after="0" w:line="240" w:lineRule="auto"/>
+      <w:jc w:val="center"/>
+    </w:pPr>
+    <w:rPr>
+      <w:rFonts w:ascii="Times" w:eastAsia="Times New Roman" w:hAnsi="Times" w:cs="Times New Roman"/>
+      <w:b/>
+      <w:sz w:val="24"/>
+      <w:szCs w:val="24"/>
+      <w:lang w:eastAsia="pt-BR"/>
+    </w:rPr>
+  </w:style>
 </w:styles>
 </file>
 

</xml_diff>